<commit_message>
10 changed distance from manhattan to euclidean distance
</commit_message>
<xml_diff>
--- a/Group project report.docx
+++ b/Group project report.docx
@@ -1,35 +1,23 @@
 
 <file path=word/document.xml><?xml version="1.0" encoding="utf-8"?>
-<w:document xmlns:wpc="http://schemas.microsoft.com/office/word/2010/wordprocessingCanvas" xmlns:cx="http://schemas.microsoft.com/office/drawing/2014/chartex" xmlns:cx1="http://schemas.microsoft.com/office/drawing/2015/9/8/chartex" xmlns:cx2="http://schemas.microsoft.com/office/drawing/2015/10/21/chartex" xmlns:cx3="http://schemas.microsoft.com/office/drawing/2016/5/9/chartex" xmlns:cx4="http://schemas.microsoft.com/office/drawing/2016/5/10/chartex" xmlns:cx5="http://schemas.microsoft.com/office/drawing/2016/5/11/chartex" xmlns:cx6="http://schemas.microsoft.com/office/drawing/2016/5/12/chartex" xmlns:cx7="http://schemas.microsoft.com/office/drawing/2016/5/13/chartex" xmlns:cx8="http://schemas.microsoft.com/office/drawing/2016/5/14/chartex" xmlns:mc="http://schemas.openxmlformats.org/markup-compatibility/2006" xmlns:aink="http://schemas.microsoft.com/office/drawing/2016/ink" xmlns:am3d="http://schemas.microsoft.com/office/drawing/2017/model3d" xmlns:o="urn:schemas-microsoft-com:office:office" xmlns:oel="http://schemas.microsoft.com/office/2019/extlst" xmlns:r="http://schemas.openxmlformats.org/officeDocument/2006/relationships" xmlns:m="http://schemas.openxmlformats.org/officeDocument/2006/math" xmlns:v="urn:schemas-microsoft-com:vml" xmlns:wp14="http://schemas.microsoft.com/office/word/2010/wordprocessingDrawing" xmlns:wp="http://schemas.openxmlformats.org/drawingml/2006/wordprocessingDrawing" xmlns:w10="urn:schemas-microsoft-com:office:word" xmlns:w="http://schemas.openxmlformats.org/wordprocessingml/2006/main" xmlns:w14="http://schemas.microsoft.com/office/word/2010/wordml" xmlns:w15="http://schemas.microsoft.com/office/word/2012/wordml" xmlns:w16cex="http://schemas.microsoft.com/office/word/2018/wordml/cex" xmlns:w16cid="http://schemas.microsoft.com/office/word/2016/wordml/cid" xmlns:w16="http://schemas.microsoft.com/office/word/2018/wordml" xmlns:w16du="http://schemas.microsoft.com/office/word/2023/wordml/word16du" xmlns:w16sdtdh="http://schemas.microsoft.com/office/word/2020/wordml/sdtdatahash" xmlns:w16sdtfl="http://schemas.microsoft.com/office/word/2024/wordml/sdtformatlock" xmlns:w16se="http://schemas.microsoft.com/office/word/2015/wordml/symex" xmlns:wpg="http://schemas.microsoft.com/office/word/2010/wordprocessingGroup" xmlns:wpi="http://schemas.microsoft.com/office/word/2010/wordprocessingInk" xmlns:wne="http://schemas.microsoft.com/office/word/2006/wordml" xmlns:wps="http://schemas.microsoft.com/office/word/2010/wordprocessingShape" xmlns:a="http://schemas.openxmlformats.org/drawingml/2006/main" xmlns:pic="http://schemas.openxmlformats.org/drawingml/2006/picture" xmlns:a14="http://schemas.microsoft.com/office/drawing/2010/main" mc:Ignorable="w14 w15 w16se w16cid w16 w16cex w16sdtdh w16sdtfl w16du wp14">
+<w:document xmlns:wpc="http://schemas.microsoft.com/office/word/2010/wordprocessingCanvas" xmlns:cx="http://schemas.microsoft.com/office/drawing/2014/chartex" xmlns:cx1="http://schemas.microsoft.com/office/drawing/2015/9/8/chartex" xmlns:cx2="http://schemas.microsoft.com/office/drawing/2015/10/21/chartex" xmlns:cx3="http://schemas.microsoft.com/office/drawing/2016/5/9/chartex" xmlns:cx4="http://schemas.microsoft.com/office/drawing/2016/5/10/chartex" xmlns:cx5="http://schemas.microsoft.com/office/drawing/2016/5/11/chartex" xmlns:cx6="http://schemas.microsoft.com/office/drawing/2016/5/12/chartex" xmlns:cx7="http://schemas.microsoft.com/office/drawing/2016/5/13/chartex" xmlns:cx8="http://schemas.microsoft.com/office/drawing/2016/5/14/chartex" xmlns:mc="http://schemas.openxmlformats.org/markup-compatibility/2006" xmlns:aink="http://schemas.microsoft.com/office/drawing/2016/ink" xmlns:am3d="http://schemas.microsoft.com/office/drawing/2017/model3d" xmlns:o="urn:schemas-microsoft-com:office:office" xmlns:oel="http://schemas.microsoft.com/office/2019/extlst" xmlns:r="http://schemas.openxmlformats.org/officeDocument/2006/relationships" xmlns:m="http://schemas.openxmlformats.org/officeDocument/2006/math" xmlns:v="urn:schemas-microsoft-com:vml" xmlns:wp14="http://schemas.microsoft.com/office/word/2010/wordprocessingDrawing" xmlns:wp="http://schemas.openxmlformats.org/drawingml/2006/wordprocessingDrawing" xmlns:w10="urn:schemas-microsoft-com:office:word" xmlns:w="http://schemas.openxmlformats.org/wordprocessingml/2006/main" xmlns:w14="http://schemas.microsoft.com/office/word/2010/wordml" xmlns:w15="http://schemas.microsoft.com/office/word/2012/wordml" xmlns:w16cex="http://schemas.microsoft.com/office/word/2018/wordml/cex" xmlns:w16cid="http://schemas.microsoft.com/office/word/2016/wordml/cid" xmlns:w16="http://schemas.microsoft.com/office/word/2018/wordml" xmlns:w16du="http://schemas.microsoft.com/office/word/2023/wordml/word16du" xmlns:w16sdtdh="http://schemas.microsoft.com/office/word/2020/wordml/sdtdatahash" xmlns:w16sdtfl="http://schemas.microsoft.com/office/word/2024/wordml/sdtformatlock" xmlns:w16se="http://schemas.microsoft.com/office/word/2015/wordml/symex" xmlns:wpg="http://schemas.microsoft.com/office/word/2010/wordprocessingGroup" xmlns:wpi="http://schemas.microsoft.com/office/word/2010/wordprocessingInk" xmlns:wne="http://schemas.microsoft.com/office/word/2006/wordml" xmlns:wps="http://schemas.microsoft.com/office/word/2010/wordprocessingShape" mc:Ignorable="w14 w15 w16se w16cid w16 w16cex w16sdtdh w16sdtfl w16du wp14">
   <w:body>
     <w:p>
       <w:pPr>
         <w:pStyle w:val="Heading1"/>
       </w:pPr>
       <w:r>
-        <w:rPr/>
         <w:t>Introduction</w:t>
       </w:r>
     </w:p>
     <w:p>
       <w:r>
-        <w:rPr/>
         <w:t xml:space="preserve">For our assignment we were given a C++ pathfinding project, we were asked to turn this into a game with </w:t>
       </w:r>
       <w:r>
-        <w:rPr/>
-        <w:t xml:space="preserve">interaction, time limits, </w:t>
-      </w:r>
-      <w:r>
-        <w:rPr/>
-        <w:t>scores</w:t>
-      </w:r>
-      <w:r>
-        <w:rPr/>
-        <w:t xml:space="preserve"> and high scores. </w:t>
-      </w:r>
-      <w:r>
-        <w:rPr/>
+        <w:t xml:space="preserve">interaction, time limits, scores and high scores. </w:t>
+      </w:r>
+      <w:r>
         <w:t>To do this we would need to edit and update the source code given to us.</w:t>
       </w:r>
     </w:p>
@@ -43,88 +31,78 @@
         </w:rPr>
       </w:pPr>
       <w:r>
-        <w:rPr/>
         <w:t>Steps Taken</w:t>
       </w:r>
     </w:p>
     <w:p>
-      <w:pPr>
-        <w:pStyle w:val="Normal"/>
-      </w:pPr>
-      <w:r>
-        <w:rPr/>
+      <w:r>
         <w:t xml:space="preserve">Step 1 was to add </w:t>
       </w:r>
       <w:r>
-        <w:rPr/>
         <w:t xml:space="preserve">token, </w:t>
       </w:r>
       <w:r>
-        <w:rPr/>
-        <w:t xml:space="preserve">score, high </w:t>
-      </w:r>
-      <w:r>
-        <w:rPr/>
-        <w:t>score</w:t>
-      </w:r>
-      <w:r>
-        <w:rPr/>
-        <w:t xml:space="preserve"> and the timer to the display. We managed to do this by using the predefined variables </w:t>
-      </w:r>
-      <w:r>
-        <w:rPr/>
+        <w:t xml:space="preserve">score, high score and the timer to the display. We managed to do this by using the predefined variables </w:t>
+      </w:r>
+      <w:r>
         <w:t xml:space="preserve">tokens, </w:t>
       </w:r>
       <w:r>
-        <w:rPr/>
         <w:t xml:space="preserve">score, </w:t>
       </w:r>
-      <w:r>
-        <w:rPr/>
-        <w:t xml:space="preserve">highscore and </w:t>
-      </w:r>
-      <w:r>
-        <w:rPr/>
+      <w:proofErr w:type="spellStart"/>
+      <w:r>
+        <w:t>highscore</w:t>
+      </w:r>
+      <w:proofErr w:type="spellEnd"/>
+      <w:r>
+        <w:t xml:space="preserve"> and </w:t>
+      </w:r>
+      <w:r>
         <w:t>time</w:t>
       </w:r>
       <w:r>
-        <w:rPr/>
         <w:t xml:space="preserve">. We then used the </w:t>
       </w:r>
-      <w:r>
-        <w:rPr/>
+      <w:proofErr w:type="spellStart"/>
+      <w:proofErr w:type="gramStart"/>
+      <w:r>
         <w:t>DrawText</w:t>
       </w:r>
-      <w:r>
-        <w:rPr/>
-        <w:t>() function to display these on the screen.</w:t>
-      </w:r>
-    </w:p>
-    <w:p>
-      <w:pPr>
-        <w:pStyle w:val="Normal"/>
-      </w:pPr>
-      <w:r>
+      <w:proofErr w:type="spellEnd"/>
+      <w:r>
+        <w:t>(</w:t>
+      </w:r>
+      <w:proofErr w:type="gramEnd"/>
+      <w:r>
+        <w:t>) function to display these on the screen.</w:t>
+      </w:r>
+    </w:p>
+    <w:p>
+      <w:r>
+        <w:rPr>
+          <w:noProof/>
+        </w:rPr>
         <w:drawing>
-          <wp:inline wp14:editId="6A19F22A" wp14:anchorId="33ED3E2B">
+          <wp:inline distT="0" distB="0" distL="0" distR="0" wp14:anchorId="33ED3E2B" wp14:editId="6A19F22A">
             <wp:extent cx="5724524" cy="676275"/>
             <wp:effectExtent l="0" t="0" r="0" b="0"/>
-            <wp:docPr id="1236007920" name="" title=""/>
+            <wp:docPr id="1236007920" name="Picture 1236007920"/>
             <wp:cNvGraphicFramePr>
-              <a:graphicFrameLocks noChangeAspect="1"/>
+              <a:graphicFrameLocks xmlns:a="http://schemas.openxmlformats.org/drawingml/2006/main" noChangeAspect="1"/>
             </wp:cNvGraphicFramePr>
-            <a:graphic>
+            <a:graphic xmlns:a="http://schemas.openxmlformats.org/drawingml/2006/main">
               <a:graphicData uri="http://schemas.openxmlformats.org/drawingml/2006/picture">
-                <pic:pic>
+                <pic:pic xmlns:pic="http://schemas.openxmlformats.org/drawingml/2006/picture">
                   <pic:nvPicPr>
                     <pic:cNvPr id="0" name=""/>
                     <pic:cNvPicPr/>
                   </pic:nvPicPr>
                   <pic:blipFill>
-                    <a:blip r:embed="R0888c87794e8473e">
+                    <a:blip r:embed="rId5">
                       <a:extLst>
-                        <a:ext xmlns:a="http://schemas.openxmlformats.org/drawingml/2006/main" uri="{28A0092B-C50C-407E-A947-70E740481C1C}">
-                          <a14:useLocalDpi val="0"/>
+                        <a:ext uri="{28A0092B-C50C-407E-A947-70E740481C1C}">
+                          <a14:useLocalDpi xmlns:a14="http://schemas.microsoft.com/office/drawing/2010/main" val="0"/>
                         </a:ext>
                       </a:extLst>
                     </a:blip>
@@ -149,55 +127,48 @@
       </w:r>
     </w:p>
     <w:p>
-      <w:pPr>
-        <w:pStyle w:val="Normal"/>
-      </w:pPr>
-      <w:r>
-        <w:rPr/>
-        <w:t xml:space="preserve">Step 2 asked us to Highlight the start and end node, this was managed by using the predefined variable start and end, </w:t>
-      </w:r>
-      <w:r>
-        <w:rPr/>
-        <w:t>Then</w:t>
-      </w:r>
-      <w:r>
-        <w:rPr/>
-        <w:t xml:space="preserve"> using the </w:t>
-      </w:r>
-      <w:r>
-        <w:rPr/>
+      <w:r>
+        <w:t xml:space="preserve">Step 2 asked us to Highlight the start and end node, this was managed by using the predefined variable start and end, Then using the </w:t>
+      </w:r>
+      <w:proofErr w:type="spellStart"/>
+      <w:proofErr w:type="gramStart"/>
+      <w:r>
         <w:t>DrawCircleV</w:t>
       </w:r>
-      <w:r>
-        <w:rPr/>
-        <w:t>() function</w:t>
-      </w:r>
-    </w:p>
-    <w:p>
-      <w:pPr>
-        <w:pStyle w:val="Normal"/>
-      </w:pPr>
-      <w:r>
+      <w:proofErr w:type="spellEnd"/>
+      <w:r>
+        <w:t>(</w:t>
+      </w:r>
+      <w:proofErr w:type="gramEnd"/>
+      <w:r>
+        <w:t>) function</w:t>
+      </w:r>
+    </w:p>
+    <w:p>
+      <w:r>
+        <w:rPr>
+          <w:noProof/>
+        </w:rPr>
         <w:drawing>
-          <wp:inline wp14:editId="06E6CEC6" wp14:anchorId="24FB7AF7">
+          <wp:inline distT="0" distB="0" distL="0" distR="0" wp14:anchorId="24FB7AF7" wp14:editId="06E6CEC6">
             <wp:extent cx="5724524" cy="295275"/>
             <wp:effectExtent l="0" t="0" r="0" b="0"/>
-            <wp:docPr id="1201210623" name="" title=""/>
+            <wp:docPr id="1201210623" name="Picture 1201210623"/>
             <wp:cNvGraphicFramePr>
-              <a:graphicFrameLocks noChangeAspect="1"/>
+              <a:graphicFrameLocks xmlns:a="http://schemas.openxmlformats.org/drawingml/2006/main" noChangeAspect="1"/>
             </wp:cNvGraphicFramePr>
-            <a:graphic>
+            <a:graphic xmlns:a="http://schemas.openxmlformats.org/drawingml/2006/main">
               <a:graphicData uri="http://schemas.openxmlformats.org/drawingml/2006/picture">
-                <pic:pic>
+                <pic:pic xmlns:pic="http://schemas.openxmlformats.org/drawingml/2006/picture">
                   <pic:nvPicPr>
                     <pic:cNvPr id="0" name=""/>
                     <pic:cNvPicPr/>
                   </pic:nvPicPr>
                   <pic:blipFill>
-                    <a:blip r:embed="Rc80e9d6ccb8c4c48">
+                    <a:blip r:embed="rId6">
                       <a:extLst>
-                        <a:ext xmlns:a="http://schemas.openxmlformats.org/drawingml/2006/main" uri="{28A0092B-C50C-407E-A947-70E740481C1C}">
-                          <a14:useLocalDpi val="0"/>
+                        <a:ext uri="{28A0092B-C50C-407E-A947-70E740481C1C}">
+                          <a14:useLocalDpi xmlns:a14="http://schemas.microsoft.com/office/drawing/2010/main" val="0"/>
                         </a:ext>
                       </a:extLst>
                     </a:blip>
@@ -222,59 +193,62 @@
       </w:r>
     </w:p>
     <w:p>
-      <w:pPr>
-        <w:pStyle w:val="Normal"/>
-      </w:pPr>
-      <w:r>
-        <w:rPr/>
+      <w:r>
         <w:t xml:space="preserve">Step 3 was to add each node to the player path by clicking it with the mouse button. </w:t>
       </w:r>
       <w:r>
-        <w:rPr/>
         <w:t xml:space="preserve">This was done by adding the node closest to the mouse to the </w:t>
       </w:r>
-      <w:r>
-        <w:rPr/>
+      <w:proofErr w:type="spellStart"/>
+      <w:r>
         <w:t>player_path</w:t>
       </w:r>
-      <w:r>
-        <w:rPr/>
+      <w:proofErr w:type="spellEnd"/>
+      <w:r>
         <w:t xml:space="preserve"> with the </w:t>
       </w:r>
-      <w:r>
-        <w:rPr/>
-        <w:t>push_back</w:t>
-      </w:r>
-      <w:r>
-        <w:rPr/>
-        <w:t>() method</w:t>
-      </w:r>
-    </w:p>
-    <w:p>
-      <w:pPr>
-        <w:pStyle w:val="Normal"/>
-      </w:pPr>
-      <w:r>
+      <w:proofErr w:type="spellStart"/>
+      <w:r>
+        <w:t>push_</w:t>
+      </w:r>
+      <w:proofErr w:type="gramStart"/>
+      <w:r>
+        <w:t>back</w:t>
+      </w:r>
+      <w:proofErr w:type="spellEnd"/>
+      <w:r>
+        <w:t>(</w:t>
+      </w:r>
+      <w:proofErr w:type="gramEnd"/>
+      <w:r>
+        <w:t>) method</w:t>
+      </w:r>
+    </w:p>
+    <w:p>
+      <w:r>
+        <w:rPr>
+          <w:noProof/>
+        </w:rPr>
         <w:drawing>
-          <wp:inline wp14:editId="02B56A9D" wp14:anchorId="26A2B1C4">
+          <wp:inline distT="0" distB="0" distL="0" distR="0" wp14:anchorId="26A2B1C4" wp14:editId="02B56A9D">
             <wp:extent cx="3105583" cy="152421"/>
             <wp:effectExtent l="0" t="0" r="0" b="0"/>
-            <wp:docPr id="9429006" name="" title=""/>
+            <wp:docPr id="9429006" name="Picture 9429006"/>
             <wp:cNvGraphicFramePr>
-              <a:graphicFrameLocks noChangeAspect="1"/>
+              <a:graphicFrameLocks xmlns:a="http://schemas.openxmlformats.org/drawingml/2006/main" noChangeAspect="1"/>
             </wp:cNvGraphicFramePr>
-            <a:graphic>
+            <a:graphic xmlns:a="http://schemas.openxmlformats.org/drawingml/2006/main">
               <a:graphicData uri="http://schemas.openxmlformats.org/drawingml/2006/picture">
-                <pic:pic>
+                <pic:pic xmlns:pic="http://schemas.openxmlformats.org/drawingml/2006/picture">
                   <pic:nvPicPr>
                     <pic:cNvPr id="0" name=""/>
                     <pic:cNvPicPr/>
                   </pic:nvPicPr>
                   <pic:blipFill>
-                    <a:blip r:embed="R4a99a488ec544289">
+                    <a:blip r:embed="rId7">
                       <a:extLst>
-                        <a:ext xmlns:a="http://schemas.openxmlformats.org/drawingml/2006/main" uri="{28A0092B-C50C-407E-A947-70E740481C1C}">
-                          <a14:useLocalDpi val="0"/>
+                        <a:ext uri="{28A0092B-C50C-407E-A947-70E740481C1C}">
+                          <a14:useLocalDpi xmlns:a14="http://schemas.microsoft.com/office/drawing/2010/main" val="0"/>
                         </a:ext>
                       </a:extLst>
                     </a:blip>
@@ -298,65 +272,56 @@
         </w:drawing>
       </w:r>
     </w:p>
-    <w:p>
-      <w:pPr>
-        <w:pStyle w:val="Normal"/>
-      </w:pPr>
-    </w:p>
-    <w:p>
-      <w:pPr>
-        <w:pStyle w:val="Normal"/>
-      </w:pPr>
-      <w:r>
-        <w:rPr/>
+    <w:p/>
+    <w:p>
+      <w:r>
         <w:t xml:space="preserve">Step 4 asked us to add a sound effect each time a node is </w:t>
       </w:r>
       <w:r>
-        <w:rPr/>
         <w:t xml:space="preserve">added to the </w:t>
       </w:r>
-      <w:r>
-        <w:rPr/>
+      <w:proofErr w:type="spellStart"/>
+      <w:r>
         <w:t>player_path</w:t>
       </w:r>
-      <w:r>
-        <w:rPr/>
+      <w:proofErr w:type="spellEnd"/>
+      <w:r>
         <w:t xml:space="preserve">. We done this with the </w:t>
       </w:r>
-      <w:r>
-        <w:rPr/>
+      <w:proofErr w:type="spellStart"/>
+      <w:r>
         <w:t>raylib</w:t>
       </w:r>
-      <w:r>
-        <w:rPr/>
+      <w:proofErr w:type="spellEnd"/>
+      <w:r>
         <w:t xml:space="preserve"> built in preview sounds.</w:t>
       </w:r>
     </w:p>
     <w:p>
-      <w:pPr>
-        <w:pStyle w:val="Normal"/>
-      </w:pPr>
-      <w:r>
+      <w:r>
+        <w:rPr>
+          <w:noProof/>
+        </w:rPr>
         <w:drawing>
-          <wp:inline wp14:editId="6423A6CC" wp14:anchorId="5E4D5C71">
+          <wp:inline distT="0" distB="0" distL="0" distR="0" wp14:anchorId="5E4D5C71" wp14:editId="6423A6CC">
             <wp:extent cx="5724524" cy="257175"/>
             <wp:effectExtent l="0" t="0" r="0" b="0"/>
-            <wp:docPr id="15066310" name="" title=""/>
+            <wp:docPr id="15066310" name="Picture 15066310"/>
             <wp:cNvGraphicFramePr>
-              <a:graphicFrameLocks noChangeAspect="1"/>
+              <a:graphicFrameLocks xmlns:a="http://schemas.openxmlformats.org/drawingml/2006/main" noChangeAspect="1"/>
             </wp:cNvGraphicFramePr>
-            <a:graphic>
+            <a:graphic xmlns:a="http://schemas.openxmlformats.org/drawingml/2006/main">
               <a:graphicData uri="http://schemas.openxmlformats.org/drawingml/2006/picture">
-                <pic:pic>
+                <pic:pic xmlns:pic="http://schemas.openxmlformats.org/drawingml/2006/picture">
                   <pic:nvPicPr>
                     <pic:cNvPr id="0" name=""/>
                     <pic:cNvPicPr/>
                   </pic:nvPicPr>
                   <pic:blipFill>
-                    <a:blip r:embed="R06732ebdc1a8419d">
+                    <a:blip r:embed="rId8">
                       <a:extLst>
-                        <a:ext xmlns:a="http://schemas.openxmlformats.org/drawingml/2006/main" uri="{28A0092B-C50C-407E-A947-70E740481C1C}">
-                          <a14:useLocalDpi val="0"/>
+                        <a:ext uri="{28A0092B-C50C-407E-A947-70E740481C1C}">
+                          <a14:useLocalDpi xmlns:a14="http://schemas.microsoft.com/office/drawing/2010/main" val="0"/>
                         </a:ext>
                       </a:extLst>
                     </a:blip>
@@ -380,26 +345,29 @@
         </w:drawing>
       </w:r>
       <w:r>
+        <w:rPr>
+          <w:noProof/>
+        </w:rPr>
         <w:drawing>
-          <wp:inline wp14:editId="11AAF45C" wp14:anchorId="0A58E556">
+          <wp:inline distT="0" distB="0" distL="0" distR="0" wp14:anchorId="0A58E556" wp14:editId="11AAF45C">
             <wp:extent cx="2705477" cy="161948"/>
             <wp:effectExtent l="0" t="0" r="0" b="0"/>
-            <wp:docPr id="84765904" name="" title=""/>
+            <wp:docPr id="84765904" name="Picture 84765904"/>
             <wp:cNvGraphicFramePr>
-              <a:graphicFrameLocks noChangeAspect="1"/>
+              <a:graphicFrameLocks xmlns:a="http://schemas.openxmlformats.org/drawingml/2006/main" noChangeAspect="1"/>
             </wp:cNvGraphicFramePr>
-            <a:graphic>
+            <a:graphic xmlns:a="http://schemas.openxmlformats.org/drawingml/2006/main">
               <a:graphicData uri="http://schemas.openxmlformats.org/drawingml/2006/picture">
-                <pic:pic>
+                <pic:pic xmlns:pic="http://schemas.openxmlformats.org/drawingml/2006/picture">
                   <pic:nvPicPr>
                     <pic:cNvPr id="0" name=""/>
                     <pic:cNvPicPr/>
                   </pic:nvPicPr>
                   <pic:blipFill>
-                    <a:blip r:embed="Rd57ac84b22bf4672">
+                    <a:blip r:embed="rId9">
                       <a:extLst>
-                        <a:ext xmlns:a="http://schemas.openxmlformats.org/drawingml/2006/main" uri="{28A0092B-C50C-407E-A947-70E740481C1C}">
-                          <a14:useLocalDpi val="0"/>
+                        <a:ext uri="{28A0092B-C50C-407E-A947-70E740481C1C}">
+                          <a14:useLocalDpi xmlns:a14="http://schemas.microsoft.com/office/drawing/2010/main" val="0"/>
                         </a:ext>
                       </a:extLst>
                     </a:blip>
@@ -423,97 +391,80 @@
         </w:drawing>
       </w:r>
     </w:p>
-    <w:p>
-      <w:pPr>
-        <w:pStyle w:val="Normal"/>
-      </w:pPr>
-    </w:p>
-    <w:p>
-      <w:pPr>
-        <w:pStyle w:val="Normal"/>
-      </w:pPr>
-      <w:r>
-        <w:rPr/>
+    <w:p/>
+    <w:p>
+      <w:r>
         <w:t xml:space="preserve">Step 5 was to highlight the </w:t>
       </w:r>
-      <w:r>
-        <w:rPr/>
+      <w:proofErr w:type="spellStart"/>
+      <w:r>
         <w:t>player_path</w:t>
       </w:r>
-      <w:r>
-        <w:rPr/>
+      <w:proofErr w:type="spellEnd"/>
+      <w:r>
         <w:t xml:space="preserve"> and </w:t>
       </w:r>
       <w:r>
-        <w:rPr/>
         <w:t>displ</w:t>
       </w:r>
       <w:r>
-        <w:rPr/>
         <w:t>a</w:t>
       </w:r>
       <w:r>
-        <w:rPr/>
         <w:t>y</w:t>
       </w:r>
       <w:r>
-        <w:rPr/>
         <w:t xml:space="preserve"> the players current path</w:t>
       </w:r>
       <w:r>
-        <w:rPr/>
         <w:t xml:space="preserve"> on screen. We manag</w:t>
       </w:r>
       <w:r>
-        <w:rPr/>
         <w:t>e</w:t>
       </w:r>
       <w:r>
-        <w:rPr/>
         <w:t xml:space="preserve">d this by creating a </w:t>
       </w:r>
       <w:r>
-        <w:rPr/>
         <w:t>loop</w:t>
       </w:r>
       <w:r>
-        <w:rPr/>
         <w:t xml:space="preserve"> that adds highlighted edges based on the </w:t>
       </w:r>
-      <w:r>
-        <w:rPr/>
+      <w:proofErr w:type="spellStart"/>
+      <w:r>
         <w:t>player</w:t>
       </w:r>
       <w:r>
-        <w:rPr/>
         <w:t>_path</w:t>
       </w:r>
-    </w:p>
-    <w:p>
-      <w:pPr>
-        <w:pStyle w:val="Normal"/>
-      </w:pPr>
-      <w:r>
+      <w:proofErr w:type="spellEnd"/>
+    </w:p>
+    <w:p>
+      <w:r>
+        <w:rPr>
+          <w:noProof/>
+        </w:rPr>
         <w:drawing>
-          <wp:inline wp14:editId="1F613CAA" wp14:anchorId="3CFB7098">
+          <wp:inline distT="0" distB="0" distL="0" distR="0" wp14:anchorId="3CFB7098" wp14:editId="1F613CAA">
             <wp:extent cx="5724524" cy="723900"/>
             <wp:effectExtent l="0" t="0" r="0" b="0"/>
-            <wp:docPr id="634936860" name="" title=""/>
+            <wp:docPr id="634936860" name="Picture 634936860"/>
             <wp:cNvGraphicFramePr>
-              <a:graphicFrameLocks noChangeAspect="1"/>
+              <a:graphicFrameLocks xmlns:a="http://schemas.openxmlformats.org/drawingml/2006/main" noChangeAspect="1"/>
             </wp:cNvGraphicFramePr>
-            <a:graphic>
+            <a:graphic xmlns:a="http://schemas.openxmlformats.org/drawingml/2006/main">
               <a:graphicData uri="http://schemas.openxmlformats.org/drawingml/2006/picture">
-                <pic:pic>
+                <pic:pic xmlns:pic="http://schemas.openxmlformats.org/drawingml/2006/picture">
                   <pic:nvPicPr>
                     <pic:cNvPr id="0" name=""/>
                     <pic:cNvPicPr/>
                   </pic:nvPicPr>
                   <pic:blipFill>
-                    <a:blip r:embed="R591b95e9a6ee40ad">
+                    <a:blip r:embed="rId10">
                       <a:extLst>
-                        <a:ext xmlns:a="http://schemas.openxmlformats.org/drawingml/2006/main" uri="{28A0092B-C50C-407E-A947-70E740481C1C}">
-                          <a14:useLocalDpi val="0"/>
+                        <a:ext uri="{28A0092B-C50C-407E-A947-70E740481C1C}">
+                          <a14:useLocalDpi xmlns:a14="http://schemas.microsoft.com/office/drawing/2010/main" val="0"/>
                         </a:ext>
                       </a:extLst>
                     </a:blip>
@@ -539,51 +490,55 @@
     </w:p>
     <w:p>
       <w:r>
+        <w:lastRenderedPageBreak/>
         <w:br w:type="page"/>
       </w:r>
     </w:p>
     <w:p>
-      <w:pPr>
-        <w:pStyle w:val="Normal"/>
-      </w:pPr>
-      <w:r>
-        <w:rPr/>
+      <w:r>
+        <w:lastRenderedPageBreak/>
         <w:t>Step 6 asked us to ensure the first node selected was a neighbour of the start node. We managed to do this by implementing a function to check the nodes were</w:t>
       </w:r>
       <w:r>
-        <w:rPr/>
         <w:t xml:space="preserve"> connected by an edge</w:t>
       </w:r>
       <w:r>
-        <w:rPr/>
-        <w:t>. This also completed Step 7 which was to ensure only connected nodes can be added to player_path.</w:t>
-      </w:r>
-    </w:p>
-    <w:p>
-      <w:pPr>
-        <w:pStyle w:val="Normal"/>
-      </w:pPr>
-      <w:r>
+        <w:t xml:space="preserve">. This also completed Step 7 which was to ensure only connected nodes can be added to </w:t>
+      </w:r>
+      <w:proofErr w:type="spellStart"/>
+      <w:r>
+        <w:t>player_path</w:t>
+      </w:r>
+      <w:proofErr w:type="spellEnd"/>
+      <w:r>
+        <w:t>.</w:t>
+      </w:r>
+    </w:p>
+    <w:p>
+      <w:r>
+        <w:rPr>
+          <w:noProof/>
+        </w:rPr>
         <w:drawing>
-          <wp:inline wp14:editId="0F5826D1" wp14:anchorId="51C7A0A4">
+          <wp:inline distT="0" distB="0" distL="0" distR="0" wp14:anchorId="51C7A0A4" wp14:editId="0F5826D1">
             <wp:extent cx="5724524" cy="733425"/>
             <wp:effectExtent l="0" t="0" r="0" b="0"/>
-            <wp:docPr id="1297368909" name="" title=""/>
+            <wp:docPr id="1297368909" name="Picture 1297368909"/>
             <wp:cNvGraphicFramePr>
-              <a:graphicFrameLocks noChangeAspect="1"/>
+              <a:graphicFrameLocks xmlns:a="http://schemas.openxmlformats.org/drawingml/2006/main" noChangeAspect="1"/>
             </wp:cNvGraphicFramePr>
-            <a:graphic>
+            <a:graphic xmlns:a="http://schemas.openxmlformats.org/drawingml/2006/main">
               <a:graphicData uri="http://schemas.openxmlformats.org/drawingml/2006/picture">
-                <pic:pic>
+                <pic:pic xmlns:pic="http://schemas.openxmlformats.org/drawingml/2006/picture">
                   <pic:nvPicPr>
                     <pic:cNvPr id="0" name=""/>
                     <pic:cNvPicPr/>
                   </pic:nvPicPr>
                   <pic:blipFill>
-                    <a:blip r:embed="R4aef276c068747b0">
+                    <a:blip r:embed="rId11">
                       <a:extLst>
-                        <a:ext xmlns:a="http://schemas.openxmlformats.org/drawingml/2006/main" uri="{28A0092B-C50C-407E-A947-70E740481C1C}">
-                          <a14:useLocalDpi val="0"/>
+                        <a:ext uri="{28A0092B-C50C-407E-A947-70E740481C1C}">
+                          <a14:useLocalDpi xmlns:a14="http://schemas.microsoft.com/office/drawing/2010/main" val="0"/>
                         </a:ext>
                       </a:extLst>
                     </a:blip>
@@ -608,59 +563,54 @@
       </w:r>
     </w:p>
     <w:p>
-      <w:pPr>
-        <w:pStyle w:val="Normal"/>
-      </w:pPr>
-      <w:r>
-        <w:rPr/>
-        <w:t xml:space="preserve">This </w:t>
-      </w:r>
-      <w:r>
-        <w:rPr/>
-        <w:t>didn’t</w:t>
-      </w:r>
-      <w:r>
-        <w:rPr/>
-        <w:t xml:space="preserve"> completely solve the problem, so we initialized the player path</w:t>
-      </w:r>
-      <w:r>
-        <w:rPr/>
+      <w:r>
+        <w:t>This didn’t completely solve the problem, so we initialized the player path</w:t>
+      </w:r>
+      <w:r>
         <w:t xml:space="preserve"> with the start node. This way when the </w:t>
       </w:r>
-      <w:r>
-        <w:rPr/>
-        <w:t>is_connected</w:t>
-      </w:r>
-      <w:r>
-        <w:rPr/>
-        <w:t>() function runs the first time it will always be checking for a connection to the start node.</w:t>
-      </w:r>
-    </w:p>
-    <w:p>
-      <w:pPr>
-        <w:pStyle w:val="Normal"/>
-      </w:pPr>
-      <w:r>
+      <w:proofErr w:type="spellStart"/>
+      <w:r>
+        <w:t>is_</w:t>
+      </w:r>
+      <w:proofErr w:type="gramStart"/>
+      <w:r>
+        <w:t>connected</w:t>
+      </w:r>
+      <w:proofErr w:type="spellEnd"/>
+      <w:r>
+        <w:t>(</w:t>
+      </w:r>
+      <w:proofErr w:type="gramEnd"/>
+      <w:r>
+        <w:t>) function runs the first time it will always be checking for a connection to the start node.</w:t>
+      </w:r>
+    </w:p>
+    <w:p>
+      <w:r>
+        <w:rPr>
+          <w:noProof/>
+        </w:rPr>
         <w:drawing>
-          <wp:inline wp14:editId="0E56B9C4" wp14:anchorId="5480A87A">
+          <wp:inline distT="0" distB="0" distL="0" distR="0" wp14:anchorId="5480A87A" wp14:editId="0E56B9C4">
             <wp:extent cx="3629532" cy="266737"/>
             <wp:effectExtent l="0" t="0" r="0" b="0"/>
-            <wp:docPr id="1593023759" name="" title=""/>
+            <wp:docPr id="1593023759" name="Picture 1593023759"/>
             <wp:cNvGraphicFramePr>
-              <a:graphicFrameLocks noChangeAspect="1"/>
+              <a:graphicFrameLocks xmlns:a="http://schemas.openxmlformats.org/drawingml/2006/main" noChangeAspect="1"/>
             </wp:cNvGraphicFramePr>
-            <a:graphic>
+            <a:graphic xmlns:a="http://schemas.openxmlformats.org/drawingml/2006/main">
               <a:graphicData uri="http://schemas.openxmlformats.org/drawingml/2006/picture">
-                <pic:pic>
+                <pic:pic xmlns:pic="http://schemas.openxmlformats.org/drawingml/2006/picture">
                   <pic:nvPicPr>
                     <pic:cNvPr id="0" name=""/>
                     <pic:cNvPicPr/>
                   </pic:nvPicPr>
                   <pic:blipFill>
-                    <a:blip r:embed="Rf43004d78dcd49a8">
+                    <a:blip r:embed="rId12">
                       <a:extLst>
-                        <a:ext xmlns:a="http://schemas.openxmlformats.org/drawingml/2006/main" uri="{28A0092B-C50C-407E-A947-70E740481C1C}">
-                          <a14:useLocalDpi val="0"/>
+                        <a:ext uri="{28A0092B-C50C-407E-A947-70E740481C1C}">
+                          <a14:useLocalDpi xmlns:a14="http://schemas.microsoft.com/office/drawing/2010/main" val="0"/>
                         </a:ext>
                       </a:extLst>
                     </a:blip>
@@ -684,47 +634,44 @@
         </w:drawing>
       </w:r>
     </w:p>
+    <w:p/>
+    <w:p>
+      <w:r>
+        <w:t xml:space="preserve">Step 8 asked us to add a cost to the nodes in </w:t>
+      </w:r>
+      <w:proofErr w:type="spellStart"/>
+      <w:r>
+        <w:t>player_path</w:t>
+      </w:r>
+      <w:proofErr w:type="spellEnd"/>
+      <w:r>
+        <w:t xml:space="preserve"> and remove them from the tokens. </w:t>
+      </w:r>
+      <w:r>
+        <w:t xml:space="preserve">We managed this by using the </w:t>
+      </w:r>
+      <w:proofErr w:type="spellStart"/>
+      <w:r>
+        <w:t>path_</w:t>
+      </w:r>
+      <w:proofErr w:type="gramStart"/>
+      <w:r>
+        <w:t>cost</w:t>
+      </w:r>
+      <w:proofErr w:type="spellEnd"/>
+      <w:r>
+        <w:t>(</w:t>
+      </w:r>
+      <w:proofErr w:type="gramEnd"/>
+      <w:r>
+        <w:t>) function</w:t>
+      </w:r>
+      <w:r>
+        <w:t>.</w:t>
+      </w:r>
+    </w:p>
     <w:p>
       <w:pPr>
-        <w:pStyle w:val="Normal"/>
-      </w:pPr>
-    </w:p>
-    <w:p>
-      <w:pPr>
-        <w:pStyle w:val="Normal"/>
-      </w:pPr>
-      <w:r>
-        <w:rPr/>
-        <w:t xml:space="preserve">Step 8 asked us to add a cost to the nodes in </w:t>
-      </w:r>
-      <w:r>
-        <w:rPr/>
-        <w:t>player_path</w:t>
-      </w:r>
-      <w:r>
-        <w:rPr/>
-        <w:t xml:space="preserve"> and remove them from the tokens. </w:t>
-      </w:r>
-      <w:r>
-        <w:rPr/>
-        <w:t xml:space="preserve">We managed this by using the </w:t>
-      </w:r>
-      <w:r>
-        <w:rPr/>
-        <w:t>path_cost</w:t>
-      </w:r>
-      <w:r>
-        <w:rPr/>
-        <w:t>() function</w:t>
-      </w:r>
-      <w:r>
-        <w:rPr/>
-        <w:t>.</w:t>
-      </w:r>
-    </w:p>
-    <w:p>
-      <w:pPr>
-        <w:pStyle w:val="Normal"/>
         <w:rPr>
           <w:color w:val="FF0000"/>
           <w:sz w:val="36"/>
@@ -740,23 +687,14 @@
         <w:t>UPDATE CODE AND ADD SCREENSHOT</w:t>
       </w:r>
     </w:p>
+    <w:p/>
+    <w:p>
+      <w:r>
+        <w:t xml:space="preserve">Step 9 was to allow the user to remove nodes from the player path by clicking on the previously selected node. </w:t>
+      </w:r>
+    </w:p>
     <w:p>
       <w:pPr>
-        <w:pStyle w:val="Normal"/>
-      </w:pPr>
-    </w:p>
-    <w:p>
-      <w:pPr>
-        <w:pStyle w:val="Normal"/>
-      </w:pPr>
-      <w:r>
-        <w:rPr/>
-        <w:t xml:space="preserve">Step 9 was to allow the user to remove nodes from the player path by clicking on the previously selected node. </w:t>
-      </w:r>
-    </w:p>
-    <w:p>
-      <w:pPr>
-        <w:pStyle w:val="Normal"/>
         <w:rPr>
           <w:color w:val="FF0000"/>
           <w:sz w:val="36"/>
@@ -772,27 +710,17 @@
         <w:t>UPDATE CODE AND ADD SCREENSHOT</w:t>
       </w:r>
     </w:p>
+    <w:p/>
+    <w:p>
+      <w:r>
+        <w:t xml:space="preserve">Step 10 was to make it so that upon reaching the end node, The score would be updated, tokens would be awarded back to the player and </w:t>
+      </w:r>
+      <w:r>
+        <w:t>the level restarted.</w:t>
+      </w:r>
+    </w:p>
     <w:p>
       <w:pPr>
-        <w:pStyle w:val="Normal"/>
-      </w:pPr>
-    </w:p>
-    <w:p>
-      <w:pPr>
-        <w:pStyle w:val="Normal"/>
-      </w:pPr>
-      <w:r>
-        <w:rPr/>
-        <w:t xml:space="preserve">Step 10 was to make it so that upon reaching the end node, The score would be updated, tokens would be awarded back to the player and </w:t>
-      </w:r>
-      <w:r>
-        <w:rPr/>
-        <w:t>the level restarted.</w:t>
-      </w:r>
-    </w:p>
-    <w:p>
-      <w:pPr>
-        <w:pStyle w:val="Normal"/>
         <w:rPr>
           <w:color w:val="FF0000"/>
           <w:sz w:val="36"/>
@@ -808,23 +736,14 @@
         <w:t>UPDATE CODE AND ADD SCREENSHOT</w:t>
       </w:r>
     </w:p>
+    <w:p/>
+    <w:p>
+      <w:r>
+        <w:t>Step 11 asked us to update he heuristic in graph.hpp to use Euclidean distance instead of Manhattan distance.</w:t>
+      </w:r>
+    </w:p>
     <w:p>
       <w:pPr>
-        <w:pStyle w:val="Normal"/>
-      </w:pPr>
-    </w:p>
-    <w:p>
-      <w:pPr>
-        <w:pStyle w:val="Normal"/>
-      </w:pPr>
-      <w:r>
-        <w:rPr/>
-        <w:t>Step 11 asked us to update he heuristic in graph.hpp to use Euclidean distance instead of Manhattan distance.</w:t>
-      </w:r>
-    </w:p>
-    <w:p>
-      <w:pPr>
-        <w:pStyle w:val="Normal"/>
         <w:rPr>
           <w:color w:val="FF0000"/>
           <w:sz w:val="36"/>
@@ -840,74 +759,68 @@
         <w:t>UPDATE CODE AND ADD SCREENSHOT</w:t>
       </w:r>
     </w:p>
-    <w:p>
-      <w:pPr>
-        <w:pStyle w:val="Normal"/>
-      </w:pPr>
-    </w:p>
+    <w:p/>
     <w:p>
       <w:r>
         <w:br w:type="page"/>
       </w:r>
     </w:p>
     <w:p>
-      <w:pPr>
-        <w:pStyle w:val="Normal"/>
-      </w:pPr>
-      <w:r>
-        <w:rPr/>
+      <w:r>
+        <w:lastRenderedPageBreak/>
         <w:t xml:space="preserve">Step 12 asked us to make the timer count from 60 to 0. We </w:t>
       </w:r>
       <w:r>
-        <w:rPr/>
         <w:t xml:space="preserve">used </w:t>
       </w:r>
       <w:r>
-        <w:rPr/>
         <w:t xml:space="preserve">the </w:t>
       </w:r>
-      <w:r>
-        <w:rPr/>
+      <w:proofErr w:type="spellStart"/>
+      <w:proofErr w:type="gramStart"/>
+      <w:r>
         <w:t>getTime</w:t>
       </w:r>
-      <w:r>
-        <w:rPr/>
-        <w:t xml:space="preserve">() function </w:t>
-      </w:r>
-      <w:r>
-        <w:rPr/>
+      <w:proofErr w:type="spellEnd"/>
+      <w:r>
+        <w:t>(</w:t>
+      </w:r>
+      <w:proofErr w:type="gramEnd"/>
+      <w:r>
+        <w:t xml:space="preserve">) function </w:t>
+      </w:r>
+      <w:r>
         <w:t>and record the elapsed time, we then removed this from the start time to get remaining time</w:t>
       </w:r>
       <w:r>
-        <w:rPr/>
         <w:t>.</w:t>
       </w:r>
     </w:p>
     <w:p>
-      <w:pPr>
-        <w:pStyle w:val="Normal"/>
-      </w:pPr>
-      <w:r>
+      <w:r>
+        <w:rPr>
+          <w:noProof/>
+        </w:rPr>
         <w:drawing>
-          <wp:inline wp14:editId="614C2B7A" wp14:anchorId="3F81A005">
+          <wp:inline distT="0" distB="0" distL="0" distR="0" wp14:anchorId="3F81A005" wp14:editId="614C2B7A">
             <wp:extent cx="3753374" cy="314369"/>
             <wp:effectExtent l="0" t="0" r="0" b="0"/>
-            <wp:docPr id="327501400" name="" title=""/>
+            <wp:docPr id="327501400" name="Picture 327501400"/>
             <wp:cNvGraphicFramePr>
-              <a:graphicFrameLocks noChangeAspect="1"/>
+              <a:graphicFrameLocks xmlns:a="http://schemas.openxmlformats.org/drawingml/2006/main" noChangeAspect="1"/>
             </wp:cNvGraphicFramePr>
-            <a:graphic>
+            <a:graphic xmlns:a="http://schemas.openxmlformats.org/drawingml/2006/main">
               <a:graphicData uri="http://schemas.openxmlformats.org/drawingml/2006/picture">
-                <pic:pic>
+                <pic:pic xmlns:pic="http://schemas.openxmlformats.org/drawingml/2006/picture">
                   <pic:nvPicPr>
                     <pic:cNvPr id="0" name=""/>
                     <pic:cNvPicPr/>
                   </pic:nvPicPr>
                   <pic:blipFill>
-                    <a:blip r:embed="R0772227bc3d14ee8">
+                    <a:blip r:embed="rId13">
                       <a:extLst>
-                        <a:ext xmlns:a="http://schemas.openxmlformats.org/drawingml/2006/main" uri="{28A0092B-C50C-407E-A947-70E740481C1C}">
-                          <a14:useLocalDpi val="0"/>
+                        <a:ext uri="{28A0092B-C50C-407E-A947-70E740481C1C}">
+                          <a14:useLocalDpi xmlns:a14="http://schemas.microsoft.com/office/drawing/2010/main" val="0"/>
                         </a:ext>
                       </a:extLst>
                     </a:blip>
@@ -931,35 +844,17 @@
         </w:drawing>
       </w:r>
     </w:p>
+    <w:p/>
+    <w:p>
+      <w:r>
+        <w:t>Step 13 was to create a game over if the timer reaches 0 or tokens reach 0. We are also a</w:t>
+      </w:r>
+      <w:r>
+        <w:t>sked to update the high score, clear the score and reset the game.</w:t>
+      </w:r>
+    </w:p>
     <w:p>
       <w:pPr>
-        <w:pStyle w:val="Normal"/>
-      </w:pPr>
-    </w:p>
-    <w:p>
-      <w:pPr>
-        <w:pStyle w:val="Normal"/>
-      </w:pPr>
-      <w:r>
-        <w:rPr/>
-        <w:t>Step 13 was to create a game over if the timer reaches 0 or tokens reach 0. We are also a</w:t>
-      </w:r>
-      <w:r>
-        <w:rPr/>
-        <w:t xml:space="preserve">sked to update the high score, clear the </w:t>
-      </w:r>
-      <w:r>
-        <w:rPr/>
-        <w:t>score</w:t>
-      </w:r>
-      <w:r>
-        <w:rPr/>
-        <w:t xml:space="preserve"> and reset the game.</w:t>
-      </w:r>
-    </w:p>
-    <w:p>
-      <w:pPr>
-        <w:pStyle w:val="Normal"/>
         <w:rPr>
           <w:color w:val="FF0000"/>
           <w:sz w:val="36"/>
@@ -975,23 +870,14 @@
         <w:t>UPDATE CODE AND ADD SCREENSHOT</w:t>
       </w:r>
     </w:p>
+    <w:p/>
+    <w:p>
+      <w:r>
+        <w:t>Step 14 asks us to update the game so that instead of having A &amp; G as the start and end nodes to randomly assign them.</w:t>
+      </w:r>
+    </w:p>
     <w:p>
       <w:pPr>
-        <w:pStyle w:val="Normal"/>
-      </w:pPr>
-    </w:p>
-    <w:p>
-      <w:pPr>
-        <w:pStyle w:val="Normal"/>
-      </w:pPr>
-      <w:r>
-        <w:rPr/>
-        <w:t>Step 14 asks us to update the game so that instead of having A &amp; G as the start and end nodes to randomly assign them.</w:t>
-      </w:r>
-    </w:p>
-    <w:p>
-      <w:pPr>
-        <w:pStyle w:val="Normal"/>
         <w:rPr>
           <w:color w:val="FF0000"/>
           <w:sz w:val="36"/>
@@ -1007,23 +893,11 @@
         <w:t>UPDATE CODE AND ADD SCREENSHOT</w:t>
       </w:r>
     </w:p>
-    <w:p>
-      <w:pPr>
-        <w:pStyle w:val="Normal"/>
-      </w:pPr>
-    </w:p>
-    <w:p>
-      <w:pPr>
-        <w:pStyle w:val="Normal"/>
-      </w:pPr>
-    </w:p>
-    <w:p>
-      <w:pPr>
-        <w:pStyle w:val="Normal"/>
-      </w:pPr>
-    </w:p>
+    <w:p/>
+    <w:p/>
+    <w:p/>
     <w:sectPr>
-      <w:pgSz w:w="11906" w:h="16838" w:orient="portrait"/>
+      <w:pgSz w:w="11906" w:h="16838"/>
       <w:pgMar w:top="1440" w:right="1080" w:bottom="1440" w:left="1080" w:header="720" w:footer="720" w:gutter="0"/>
       <w:cols w:space="720"/>
       <w:docGrid w:linePitch="360"/>
@@ -1033,11 +907,12 @@
 </file>
 
 <file path=word/numbering.xml><?xml version="1.0" encoding="utf-8"?>
-<w:numbering xmlns:w="http://schemas.openxmlformats.org/wordprocessingml/2006/main">
-  <w:abstractNum xmlns:w="http://schemas.openxmlformats.org/wordprocessingml/2006/main" w:abstractNumId="1">
-    <w:nsid w:val="48dc25d4"/>
-    <w:multiLevelType xmlns:w="http://schemas.openxmlformats.org/wordprocessingml/2006/main" w:val="hybridMultilevel"/>
-    <w:lvl xmlns:w="http://schemas.openxmlformats.org/wordprocessingml/2006/main" w:ilvl="0">
+<w:numbering xmlns:wpc="http://schemas.microsoft.com/office/word/2010/wordprocessingCanvas" xmlns:cx="http://schemas.microsoft.com/office/drawing/2014/chartex" xmlns:cx1="http://schemas.microsoft.com/office/drawing/2015/9/8/chartex" xmlns:cx2="http://schemas.microsoft.com/office/drawing/2015/10/21/chartex" xmlns:cx3="http://schemas.microsoft.com/office/drawing/2016/5/9/chartex" xmlns:cx4="http://schemas.microsoft.com/office/drawing/2016/5/10/chartex" xmlns:cx5="http://schemas.microsoft.com/office/drawing/2016/5/11/chartex" xmlns:cx6="http://schemas.microsoft.com/office/drawing/2016/5/12/chartex" xmlns:cx7="http://schemas.microsoft.com/office/drawing/2016/5/13/chartex" xmlns:cx8="http://schemas.microsoft.com/office/drawing/2016/5/14/chartex" xmlns:mc="http://schemas.openxmlformats.org/markup-compatibility/2006" xmlns:aink="http://schemas.microsoft.com/office/drawing/2016/ink" xmlns:am3d="http://schemas.microsoft.com/office/drawing/2017/model3d" xmlns:o="urn:schemas-microsoft-com:office:office" xmlns:oel="http://schemas.microsoft.com/office/2019/extlst" xmlns:r="http://schemas.openxmlformats.org/officeDocument/2006/relationships" xmlns:m="http://schemas.openxmlformats.org/officeDocument/2006/math" xmlns:v="urn:schemas-microsoft-com:vml" xmlns:wp14="http://schemas.microsoft.com/office/word/2010/wordprocessingDrawing" xmlns:wp="http://schemas.openxmlformats.org/drawingml/2006/wordprocessingDrawing" xmlns:w10="urn:schemas-microsoft-com:office:word" xmlns:w="http://schemas.openxmlformats.org/wordprocessingml/2006/main" xmlns:w14="http://schemas.microsoft.com/office/word/2010/wordml" xmlns:w15="http://schemas.microsoft.com/office/word/2012/wordml" xmlns:w16cex="http://schemas.microsoft.com/office/word/2018/wordml/cex" xmlns:w16cid="http://schemas.microsoft.com/office/word/2016/wordml/cid" xmlns:w16="http://schemas.microsoft.com/office/word/2018/wordml" xmlns:w16du="http://schemas.microsoft.com/office/word/2023/wordml/word16du" xmlns:w16sdtdh="http://schemas.microsoft.com/office/word/2020/wordml/sdtdatahash" xmlns:w16sdtfl="http://schemas.microsoft.com/office/word/2024/wordml/sdtformatlock" xmlns:w16se="http://schemas.microsoft.com/office/word/2015/wordml/symex" xmlns:wpg="http://schemas.microsoft.com/office/word/2010/wordprocessingGroup" xmlns:wpi="http://schemas.microsoft.com/office/word/2010/wordprocessingInk" xmlns:wne="http://schemas.microsoft.com/office/word/2006/wordml" xmlns:wps="http://schemas.microsoft.com/office/word/2010/wordprocessingShape" mc:Ignorable="w14 w15 w16se w16cid w16 w16cex w16sdtdh w16sdtfl w16du wp14">
+  <w:abstractNum w:abstractNumId="0" w15:restartNumberingAfterBreak="0">
+    <w:nsid w:val="48DC25D4"/>
+    <w:multiLevelType w:val="hybridMultilevel"/>
+    <w:tmpl w:val="97982F70"/>
+    <w:lvl w:ilvl="0" w:tplc="394460EC">
       <w:start w:val="1"/>
       <w:numFmt w:val="decimal"/>
       <w:lvlText w:val="%1."/>
@@ -1046,7 +921,7 @@
         <w:ind w:left="720" w:hanging="360"/>
       </w:pPr>
     </w:lvl>
-    <w:lvl xmlns:w="http://schemas.openxmlformats.org/wordprocessingml/2006/main" w:ilvl="1">
+    <w:lvl w:ilvl="1" w:tplc="BEE876CA">
       <w:start w:val="1"/>
       <w:numFmt w:val="lowerLetter"/>
       <w:lvlText w:val="%2."/>
@@ -1055,7 +930,7 @@
         <w:ind w:left="1440" w:hanging="360"/>
       </w:pPr>
     </w:lvl>
-    <w:lvl xmlns:w="http://schemas.openxmlformats.org/wordprocessingml/2006/main" w:ilvl="2">
+    <w:lvl w:ilvl="2" w:tplc="A510D7E8">
       <w:start w:val="1"/>
       <w:numFmt w:val="lowerRoman"/>
       <w:lvlText w:val="%3."/>
@@ -1064,7 +939,7 @@
         <w:ind w:left="2160" w:hanging="180"/>
       </w:pPr>
     </w:lvl>
-    <w:lvl xmlns:w="http://schemas.openxmlformats.org/wordprocessingml/2006/main" w:ilvl="3">
+    <w:lvl w:ilvl="3" w:tplc="8A2662AC">
       <w:start w:val="1"/>
       <w:numFmt w:val="decimal"/>
       <w:lvlText w:val="%4."/>
@@ -1073,7 +948,7 @@
         <w:ind w:left="2880" w:hanging="360"/>
       </w:pPr>
     </w:lvl>
-    <w:lvl xmlns:w="http://schemas.openxmlformats.org/wordprocessingml/2006/main" w:ilvl="4">
+    <w:lvl w:ilvl="4" w:tplc="BE22C4CA">
       <w:start w:val="1"/>
       <w:numFmt w:val="lowerLetter"/>
       <w:lvlText w:val="%5."/>
@@ -1082,7 +957,7 @@
         <w:ind w:left="3600" w:hanging="360"/>
       </w:pPr>
     </w:lvl>
-    <w:lvl xmlns:w="http://schemas.openxmlformats.org/wordprocessingml/2006/main" w:ilvl="5">
+    <w:lvl w:ilvl="5" w:tplc="0D4452F0">
       <w:start w:val="1"/>
       <w:numFmt w:val="lowerRoman"/>
       <w:lvlText w:val="%6."/>
@@ -1091,7 +966,7 @@
         <w:ind w:left="4320" w:hanging="180"/>
       </w:pPr>
     </w:lvl>
-    <w:lvl xmlns:w="http://schemas.openxmlformats.org/wordprocessingml/2006/main" w:ilvl="6">
+    <w:lvl w:ilvl="6" w:tplc="1CDEB094">
       <w:start w:val="1"/>
       <w:numFmt w:val="decimal"/>
       <w:lvlText w:val="%7."/>
@@ -1100,7 +975,7 @@
         <w:ind w:left="5040" w:hanging="360"/>
       </w:pPr>
     </w:lvl>
-    <w:lvl xmlns:w="http://schemas.openxmlformats.org/wordprocessingml/2006/main" w:ilvl="7">
+    <w:lvl w:ilvl="7" w:tplc="9EFCC8D0">
       <w:start w:val="1"/>
       <w:numFmt w:val="lowerLetter"/>
       <w:lvlText w:val="%8."/>
@@ -1109,7 +984,7 @@
         <w:ind w:left="5760" w:hanging="360"/>
       </w:pPr>
     </w:lvl>
-    <w:lvl xmlns:w="http://schemas.openxmlformats.org/wordprocessingml/2006/main" w:ilvl="8">
+    <w:lvl w:ilvl="8" w:tplc="63F87A5C">
       <w:start w:val="1"/>
       <w:numFmt w:val="lowerRoman"/>
       <w:lvlText w:val="%9."/>
@@ -1119,8 +994,8 @@
       </w:pPr>
     </w:lvl>
   </w:abstractNum>
-  <w:num w:numId="1">
-    <w:abstractNumId w:val="1"/>
+  <w:num w:numId="1" w16cid:durableId="2135439183">
+    <w:abstractNumId w:val="0"/>
   </w:num>
 </w:numbering>
 </file>
@@ -1130,7 +1005,7 @@
   <w:docDefaults>
     <w:rPrDefault>
       <w:rPr>
-        <w:rFonts w:asciiTheme="minorHAnsi" w:hAnsiTheme="minorHAnsi" w:eastAsiaTheme="minorEastAsia" w:cstheme="minorBidi"/>
+        <w:rFonts w:asciiTheme="minorHAnsi" w:eastAsiaTheme="minorEastAsia" w:hAnsiTheme="minorHAnsi" w:cstheme="minorBidi"/>
         <w:sz w:val="24"/>
         <w:szCs w:val="24"/>
         <w:lang w:val="en-GB" w:eastAsia="ja-JP" w:bidi="ar-SA"/>
@@ -1145,14 +1020,14 @@
   <w:latentStyles w:defLockedState="0" w:defUIPriority="99" w:defSemiHidden="0" w:defUnhideWhenUsed="0" w:defQFormat="0" w:count="376">
     <w:lsdException w:name="Normal" w:uiPriority="0" w:qFormat="1"/>
     <w:lsdException w:name="heading 1" w:uiPriority="9" w:qFormat="1"/>
-    <w:lsdException w:name="heading 2" w:uiPriority="9" w:semiHidden="1" w:unhideWhenUsed="1" w:qFormat="1"/>
-    <w:lsdException w:name="heading 3" w:uiPriority="9" w:semiHidden="1" w:unhideWhenUsed="1" w:qFormat="1"/>
-    <w:lsdException w:name="heading 4" w:uiPriority="9" w:semiHidden="1" w:unhideWhenUsed="1" w:qFormat="1"/>
-    <w:lsdException w:name="heading 5" w:uiPriority="9" w:semiHidden="1" w:unhideWhenUsed="1" w:qFormat="1"/>
-    <w:lsdException w:name="heading 6" w:uiPriority="9" w:semiHidden="1" w:unhideWhenUsed="1" w:qFormat="1"/>
-    <w:lsdException w:name="heading 7" w:uiPriority="9" w:semiHidden="1" w:unhideWhenUsed="1" w:qFormat="1"/>
-    <w:lsdException w:name="heading 8" w:uiPriority="9" w:semiHidden="1" w:unhideWhenUsed="1" w:qFormat="1"/>
-    <w:lsdException w:name="heading 9" w:uiPriority="9" w:semiHidden="1" w:unhideWhenUsed="1" w:qFormat="1"/>
+    <w:lsdException w:name="heading 2" w:semiHidden="1" w:uiPriority="9" w:unhideWhenUsed="1" w:qFormat="1"/>
+    <w:lsdException w:name="heading 3" w:semiHidden="1" w:uiPriority="9" w:unhideWhenUsed="1" w:qFormat="1"/>
+    <w:lsdException w:name="heading 4" w:semiHidden="1" w:uiPriority="9" w:unhideWhenUsed="1" w:qFormat="1"/>
+    <w:lsdException w:name="heading 5" w:semiHidden="1" w:uiPriority="9" w:unhideWhenUsed="1" w:qFormat="1"/>
+    <w:lsdException w:name="heading 6" w:semiHidden="1" w:uiPriority="9" w:unhideWhenUsed="1" w:qFormat="1"/>
+    <w:lsdException w:name="heading 7" w:semiHidden="1" w:uiPriority="9" w:unhideWhenUsed="1" w:qFormat="1"/>
+    <w:lsdException w:name="heading 8" w:semiHidden="1" w:uiPriority="9" w:unhideWhenUsed="1" w:qFormat="1"/>
+    <w:lsdException w:name="heading 9" w:semiHidden="1" w:uiPriority="9" w:unhideWhenUsed="1" w:qFormat="1"/>
     <w:lsdException w:name="index 1" w:semiHidden="1" w:unhideWhenUsed="1"/>
     <w:lsdException w:name="index 2" w:semiHidden="1" w:unhideWhenUsed="1"/>
     <w:lsdException w:name="index 3" w:semiHidden="1" w:unhideWhenUsed="1"/>
@@ -1162,22 +1037,22 @@
     <w:lsdException w:name="index 7" w:semiHidden="1" w:unhideWhenUsed="1"/>
     <w:lsdException w:name="index 8" w:semiHidden="1" w:unhideWhenUsed="1"/>
     <w:lsdException w:name="index 9" w:semiHidden="1" w:unhideWhenUsed="1"/>
-    <w:lsdException w:name="toc 1" w:uiPriority="39" w:semiHidden="1" w:unhideWhenUsed="1"/>
-    <w:lsdException w:name="toc 2" w:uiPriority="39" w:semiHidden="1" w:unhideWhenUsed="1"/>
-    <w:lsdException w:name="toc 3" w:uiPriority="39" w:semiHidden="1" w:unhideWhenUsed="1"/>
-    <w:lsdException w:name="toc 4" w:uiPriority="39" w:semiHidden="1" w:unhideWhenUsed="1"/>
-    <w:lsdException w:name="toc 5" w:uiPriority="39" w:semiHidden="1" w:unhideWhenUsed="1"/>
-    <w:lsdException w:name="toc 6" w:uiPriority="39" w:semiHidden="1" w:unhideWhenUsed="1"/>
-    <w:lsdException w:name="toc 7" w:uiPriority="39" w:semiHidden="1" w:unhideWhenUsed="1"/>
-    <w:lsdException w:name="toc 8" w:uiPriority="39" w:semiHidden="1" w:unhideWhenUsed="1"/>
-    <w:lsdException w:name="toc 9" w:uiPriority="39" w:semiHidden="1" w:unhideWhenUsed="1"/>
+    <w:lsdException w:name="toc 1" w:semiHidden="1" w:uiPriority="39" w:unhideWhenUsed="1"/>
+    <w:lsdException w:name="toc 2" w:semiHidden="1" w:uiPriority="39" w:unhideWhenUsed="1"/>
+    <w:lsdException w:name="toc 3" w:semiHidden="1" w:uiPriority="39" w:unhideWhenUsed="1"/>
+    <w:lsdException w:name="toc 4" w:semiHidden="1" w:uiPriority="39" w:unhideWhenUsed="1"/>
+    <w:lsdException w:name="toc 5" w:semiHidden="1" w:uiPriority="39" w:unhideWhenUsed="1"/>
+    <w:lsdException w:name="toc 6" w:semiHidden="1" w:uiPriority="39" w:unhideWhenUsed="1"/>
+    <w:lsdException w:name="toc 7" w:semiHidden="1" w:uiPriority="39" w:unhideWhenUsed="1"/>
+    <w:lsdException w:name="toc 8" w:semiHidden="1" w:uiPriority="39" w:unhideWhenUsed="1"/>
+    <w:lsdException w:name="toc 9" w:semiHidden="1" w:uiPriority="39" w:unhideWhenUsed="1"/>
     <w:lsdException w:name="Normal Indent" w:semiHidden="1" w:unhideWhenUsed="1"/>
     <w:lsdException w:name="footnote text" w:semiHidden="1" w:unhideWhenUsed="1"/>
     <w:lsdException w:name="annotation text" w:semiHidden="1" w:unhideWhenUsed="1"/>
     <w:lsdException w:name="header" w:semiHidden="1" w:unhideWhenUsed="1"/>
     <w:lsdException w:name="footer" w:semiHidden="1" w:unhideWhenUsed="1"/>
     <w:lsdException w:name="index heading" w:semiHidden="1" w:unhideWhenUsed="1"/>
-    <w:lsdException w:name="caption" w:uiPriority="35" w:semiHidden="1" w:unhideWhenUsed="1" w:qFormat="1"/>
+    <w:lsdException w:name="caption" w:semiHidden="1" w:uiPriority="35" w:unhideWhenUsed="1" w:qFormat="1"/>
     <w:lsdException w:name="table of figures" w:semiHidden="1" w:unhideWhenUsed="1"/>
     <w:lsdException w:name="envelope address" w:semiHidden="1" w:unhideWhenUsed="1"/>
     <w:lsdException w:name="envelope return" w:semiHidden="1" w:unhideWhenUsed="1"/>
@@ -1208,7 +1083,7 @@
     <w:lsdException w:name="Title" w:uiPriority="10" w:qFormat="1"/>
     <w:lsdException w:name="Closing" w:semiHidden="1" w:unhideWhenUsed="1"/>
     <w:lsdException w:name="Signature" w:semiHidden="1" w:unhideWhenUsed="1"/>
-    <w:lsdException w:name="Default Paragraph Font" w:uiPriority="1" w:semiHidden="1" w:unhideWhenUsed="1"/>
+    <w:lsdException w:name="Default Paragraph Font" w:semiHidden="1" w:uiPriority="1" w:unhideWhenUsed="1"/>
     <w:lsdException w:name="Body Text" w:semiHidden="1" w:unhideWhenUsed="1"/>
     <w:lsdException w:name="Body Text Indent" w:semiHidden="1" w:unhideWhenUsed="1"/>
     <w:lsdException w:name="List Continue" w:semiHidden="1" w:unhideWhenUsed="1"/>
@@ -1408,8 +1283,8 @@
     <w:lsdException w:name="Subtle Reference" w:uiPriority="31" w:qFormat="1"/>
     <w:lsdException w:name="Intense Reference" w:uiPriority="32" w:qFormat="1"/>
     <w:lsdException w:name="Book Title" w:uiPriority="33" w:qFormat="1"/>
-    <w:lsdException w:name="Bibliography" w:uiPriority="37" w:semiHidden="1" w:unhideWhenUsed="1"/>
-    <w:lsdException w:name="TOC Heading" w:uiPriority="39" w:semiHidden="1" w:unhideWhenUsed="1" w:qFormat="1"/>
+    <w:lsdException w:name="Bibliography" w:semiHidden="1" w:uiPriority="37" w:unhideWhenUsed="1"/>
+    <w:lsdException w:name="TOC Heading" w:semiHidden="1" w:uiPriority="39" w:unhideWhenUsed="1" w:qFormat="1"/>
     <w:lsdException w:name="Plain Table 1" w:uiPriority="41"/>
     <w:lsdException w:name="Plain Table 2" w:uiPriority="42"/>
     <w:lsdException w:name="Plain Table 3" w:uiPriority="43"/>
@@ -1520,7 +1395,7 @@
     <w:lsdException w:name="Unresolved Mention" w:semiHidden="1" w:unhideWhenUsed="1"/>
     <w:lsdException w:name="Smart Link" w:semiHidden="1" w:unhideWhenUsed="1"/>
   </w:latentStyles>
-  <w:style w:type="paragraph" w:styleId="Normal" w:default="1">
+  <w:style w:type="paragraph" w:default="1" w:styleId="Normal">
     <w:name w:val="Normal"/>
     <w:qFormat/>
   </w:style>
@@ -1538,7 +1413,7 @@
       <w:outlineLvl w:val="0"/>
     </w:pPr>
     <w:rPr>
-      <w:rFonts w:asciiTheme="majorHAnsi" w:hAnsiTheme="majorHAnsi" w:eastAsiaTheme="majorEastAsia" w:cstheme="majorBidi"/>
+      <w:rFonts w:asciiTheme="majorHAnsi" w:eastAsiaTheme="majorEastAsia" w:hAnsiTheme="majorHAnsi" w:cstheme="majorBidi"/>
       <w:color w:val="0F4761" w:themeColor="accent1" w:themeShade="BF"/>
       <w:sz w:val="40"/>
       <w:szCs w:val="40"/>
@@ -1559,7 +1434,7 @@
       <w:outlineLvl w:val="1"/>
     </w:pPr>
     <w:rPr>
-      <w:rFonts w:asciiTheme="majorHAnsi" w:hAnsiTheme="majorHAnsi" w:eastAsiaTheme="majorEastAsia" w:cstheme="majorBidi"/>
+      <w:rFonts w:asciiTheme="majorHAnsi" w:eastAsiaTheme="majorEastAsia" w:hAnsiTheme="majorHAnsi" w:cstheme="majorBidi"/>
       <w:color w:val="0F4761" w:themeColor="accent1" w:themeShade="BF"/>
       <w:sz w:val="32"/>
       <w:szCs w:val="32"/>
@@ -1706,13 +1581,13 @@
       <w:color w:val="272727" w:themeColor="text1" w:themeTint="D8"/>
     </w:rPr>
   </w:style>
-  <w:style w:type="character" w:styleId="DefaultParagraphFont" w:default="1">
+  <w:style w:type="character" w:default="1" w:styleId="DefaultParagraphFont">
     <w:name w:val="Default Paragraph Font"/>
     <w:uiPriority w:val="1"/>
     <w:semiHidden/>
     <w:unhideWhenUsed/>
   </w:style>
-  <w:style w:type="table" w:styleId="TableNormal" w:default="1">
+  <w:style w:type="table" w:default="1" w:styleId="TableNormal">
     <w:name w:val="Normal Table"/>
     <w:uiPriority w:val="99"/>
     <w:semiHidden/>
@@ -1727,37 +1602,37 @@
       </w:tblCellMar>
     </w:tblPr>
   </w:style>
-  <w:style w:type="numbering" w:styleId="NoList" w:default="1">
+  <w:style w:type="numbering" w:default="1" w:styleId="NoList">
     <w:name w:val="No List"/>
     <w:uiPriority w:val="99"/>
     <w:semiHidden/>
     <w:unhideWhenUsed/>
   </w:style>
-  <w:style w:type="character" w:styleId="Heading1Char" w:customStyle="1">
+  <w:style w:type="character" w:customStyle="1" w:styleId="Heading1Char">
     <w:name w:val="Heading 1 Char"/>
     <w:basedOn w:val="DefaultParagraphFont"/>
     <w:link w:val="Heading1"/>
     <w:uiPriority w:val="9"/>
     <w:rPr>
-      <w:rFonts w:asciiTheme="majorHAnsi" w:hAnsiTheme="majorHAnsi" w:eastAsiaTheme="majorEastAsia" w:cstheme="majorBidi"/>
+      <w:rFonts w:asciiTheme="majorHAnsi" w:eastAsiaTheme="majorEastAsia" w:hAnsiTheme="majorHAnsi" w:cstheme="majorBidi"/>
       <w:color w:val="0F4761" w:themeColor="accent1" w:themeShade="BF"/>
       <w:sz w:val="40"/>
       <w:szCs w:val="40"/>
     </w:rPr>
   </w:style>
-  <w:style w:type="character" w:styleId="Heading2Char" w:customStyle="1">
+  <w:style w:type="character" w:customStyle="1" w:styleId="Heading2Char">
     <w:name w:val="Heading 2 Char"/>
     <w:basedOn w:val="DefaultParagraphFont"/>
     <w:link w:val="Heading2"/>
     <w:uiPriority w:val="9"/>
     <w:rPr>
-      <w:rFonts w:asciiTheme="majorHAnsi" w:hAnsiTheme="majorHAnsi" w:eastAsiaTheme="majorEastAsia" w:cstheme="majorBidi"/>
+      <w:rFonts w:asciiTheme="majorHAnsi" w:eastAsiaTheme="majorEastAsia" w:hAnsiTheme="majorHAnsi" w:cstheme="majorBidi"/>
       <w:color w:val="0F4761" w:themeColor="accent1" w:themeShade="BF"/>
       <w:sz w:val="32"/>
       <w:szCs w:val="32"/>
     </w:rPr>
   </w:style>
-  <w:style w:type="character" w:styleId="Heading3Char" w:customStyle="1">
+  <w:style w:type="character" w:customStyle="1" w:styleId="Heading3Char">
     <w:name w:val="Heading 3 Char"/>
     <w:basedOn w:val="DefaultParagraphFont"/>
     <w:link w:val="Heading3"/>
@@ -1769,7 +1644,7 @@
       <w:szCs w:val="28"/>
     </w:rPr>
   </w:style>
-  <w:style w:type="character" w:styleId="Heading4Char" w:customStyle="1">
+  <w:style w:type="character" w:customStyle="1" w:styleId="Heading4Char">
     <w:name w:val="Heading 4 Char"/>
     <w:basedOn w:val="DefaultParagraphFont"/>
     <w:link w:val="Heading4"/>
@@ -1781,7 +1656,7 @@
       <w:color w:val="0F4761" w:themeColor="accent1" w:themeShade="BF"/>
     </w:rPr>
   </w:style>
-  <w:style w:type="character" w:styleId="Heading5Char" w:customStyle="1">
+  <w:style w:type="character" w:customStyle="1" w:styleId="Heading5Char">
     <w:name w:val="Heading 5 Char"/>
     <w:basedOn w:val="DefaultParagraphFont"/>
     <w:link w:val="Heading5"/>
@@ -1791,7 +1666,7 @@
       <w:color w:val="0F4761" w:themeColor="accent1" w:themeShade="BF"/>
     </w:rPr>
   </w:style>
-  <w:style w:type="character" w:styleId="Heading6Char" w:customStyle="1">
+  <w:style w:type="character" w:customStyle="1" w:styleId="Heading6Char">
     <w:name w:val="Heading 6 Char"/>
     <w:basedOn w:val="DefaultParagraphFont"/>
     <w:link w:val="Heading6"/>
@@ -1803,7 +1678,7 @@
       <w:color w:val="595959" w:themeColor="text1" w:themeTint="A6"/>
     </w:rPr>
   </w:style>
-  <w:style w:type="character" w:styleId="Heading7Char" w:customStyle="1">
+  <w:style w:type="character" w:customStyle="1" w:styleId="Heading7Char">
     <w:name w:val="Heading 7 Char"/>
     <w:basedOn w:val="DefaultParagraphFont"/>
     <w:link w:val="Heading7"/>
@@ -1813,7 +1688,7 @@
       <w:color w:val="595959" w:themeColor="text1" w:themeTint="A6"/>
     </w:rPr>
   </w:style>
-  <w:style w:type="character" w:styleId="Heading8Char" w:customStyle="1">
+  <w:style w:type="character" w:customStyle="1" w:styleId="Heading8Char">
     <w:name w:val="Heading 8 Char"/>
     <w:basedOn w:val="DefaultParagraphFont"/>
     <w:link w:val="Heading8"/>
@@ -1825,7 +1700,7 @@
       <w:color w:val="272727" w:themeColor="text1" w:themeTint="D8"/>
     </w:rPr>
   </w:style>
-  <w:style w:type="character" w:styleId="Heading9Char" w:customStyle="1">
+  <w:style w:type="character" w:customStyle="1" w:styleId="Heading9Char">
     <w:name w:val="Heading 9 Char"/>
     <w:basedOn w:val="DefaultParagraphFont"/>
     <w:link w:val="Heading9"/>
@@ -1835,13 +1710,13 @@
       <w:color w:val="272727" w:themeColor="text1" w:themeTint="D8"/>
     </w:rPr>
   </w:style>
-  <w:style w:type="character" w:styleId="TitleChar" w:customStyle="1">
+  <w:style w:type="character" w:customStyle="1" w:styleId="TitleChar">
     <w:name w:val="Title Char"/>
     <w:basedOn w:val="DefaultParagraphFont"/>
     <w:link w:val="Title"/>
     <w:uiPriority w:val="10"/>
     <w:rPr>
-      <w:rFonts w:asciiTheme="majorHAnsi" w:hAnsiTheme="majorHAnsi" w:eastAsiaTheme="majorEastAsia" w:cstheme="majorBidi"/>
+      <w:rFonts w:asciiTheme="majorHAnsi" w:eastAsiaTheme="majorEastAsia" w:hAnsiTheme="majorHAnsi" w:cstheme="majorBidi"/>
       <w:spacing w:val="-10"/>
       <w:kern w:val="28"/>
       <w:sz w:val="56"/>
@@ -1860,14 +1735,14 @@
       <w:contextualSpacing/>
     </w:pPr>
     <w:rPr>
-      <w:rFonts w:asciiTheme="majorHAnsi" w:hAnsiTheme="majorHAnsi" w:eastAsiaTheme="majorEastAsia" w:cstheme="majorBidi"/>
+      <w:rFonts w:asciiTheme="majorHAnsi" w:eastAsiaTheme="majorEastAsia" w:hAnsiTheme="majorHAnsi" w:cstheme="majorBidi"/>
       <w:spacing w:val="-10"/>
       <w:kern w:val="28"/>
       <w:sz w:val="56"/>
       <w:szCs w:val="56"/>
     </w:rPr>
   </w:style>
-  <w:style w:type="character" w:styleId="SubtitleChar" w:customStyle="1">
+  <w:style w:type="character" w:customStyle="1" w:styleId="SubtitleChar">
     <w:name w:val="Subtitle Char"/>
     <w:basedOn w:val="DefaultParagraphFont"/>
     <w:link w:val="Subtitle"/>
@@ -1911,7 +1786,7 @@
       <w:color w:val="0F4761" w:themeColor="accent1" w:themeShade="BF"/>
     </w:rPr>
   </w:style>
-  <w:style w:type="character" w:styleId="QuoteChar" w:customStyle="1">
+  <w:style w:type="character" w:customStyle="1" w:styleId="QuoteChar">
     <w:name w:val="Quote Char"/>
     <w:basedOn w:val="DefaultParagraphFont"/>
     <w:link w:val="Quote"/>
@@ -1939,7 +1814,7 @@
       <w:color w:val="404040" w:themeColor="text1" w:themeTint="BF"/>
     </w:rPr>
   </w:style>
-  <w:style w:type="character" w:styleId="IntenseQuoteChar" w:customStyle="1">
+  <w:style w:type="character" w:customStyle="1" w:styleId="IntenseQuoteChar">
     <w:name w:val="Intense Quote Char"/>
     <w:basedOn w:val="DefaultParagraphFont"/>
     <w:link w:val="IntenseQuote"/>
@@ -1959,8 +1834,8 @@
     <w:qFormat/>
     <w:pPr>
       <w:pBdr>
-        <w:top w:val="single" w:color="0F4761" w:themeColor="accent1" w:themeShade="BF" w:sz="4" w:space="10"/>
-        <w:bottom w:val="single" w:color="0F4761" w:themeColor="accent1" w:themeShade="BF" w:sz="4" w:space="10"/>
+        <w:top w:val="single" w:sz="4" w:space="10" w:color="0F4761" w:themeColor="accent1" w:themeShade="BF"/>
+        <w:bottom w:val="single" w:sz="4" w:space="10" w:color="0F4761" w:themeColor="accent1" w:themeShade="BF"/>
       </w:pBdr>
       <w:spacing w:before="360" w:after="360"/>
       <w:ind w:left="864" w:right="864"/>
@@ -1986,13 +1861,12 @@
     </w:rPr>
   </w:style>
   <w:style w:type="paragraph" w:styleId="ListParagraph">
-    <w:uiPriority w:val="34"/>
     <w:name w:val="List Paragraph"/>
     <w:basedOn w:val="Normal"/>
+    <w:uiPriority w:val="34"/>
     <w:qFormat/>
     <w:rsid w:val="42AFA143"/>
     <w:pPr>
-      <w:spacing/>
       <w:ind w:left="720"/>
       <w:contextualSpacing/>
     </w:pPr>

</xml_diff>